<commit_message>
Update Documentação Sistema Reserva.docx
</commit_message>
<xml_diff>
--- a/Documentação Sistema Reserva.docx
+++ b/Documentação Sistema Reserva.docx
@@ -7,6 +7,15 @@
         <w:jc w:val="center"/>
       </w:pPr>
       <w:r>
+        <w:t>Felipe Oliveira Adorno</w:t>
+      </w:r>
+      <w:r>
+        <w:br/>
+      </w:r>
+      <w:r>
+        <w:br/>
+      </w:r>
+      <w:r>
         <w:t>Documentação</w:t>
       </w:r>
     </w:p>
@@ -29,12 +38,8 @@
       </w:r>
       <w:r>
         <w:br/>
-      </w:r>
-      <w:proofErr w:type="spellStart"/>
-      <w:r>
         <w:t>EndPoint</w:t>
       </w:r>
-      <w:proofErr w:type="spellEnd"/>
       <w:r>
         <w:br/>
       </w:r>
@@ -376,6 +381,7 @@
           <w:szCs w:val="18"/>
           <w:shd w:val="clear" w:color="auto" w:fill="FFFFFF"/>
         </w:rPr>
+        <w:lastRenderedPageBreak/>
         <w:br w:type="page"/>
       </w:r>
     </w:p>
@@ -955,20 +961,8 @@
           <w:szCs w:val="18"/>
           <w:shd w:val="clear" w:color="auto" w:fill="FFFFFF"/>
         </w:rPr>
-        <w:t xml:space="preserve">: Visual Studio </w:t>
-      </w:r>
-      <w:proofErr w:type="spellStart"/>
-      <w:r>
-        <w:rPr>
-          <w:rFonts w:ascii="Helvetica" w:hAnsi="Helvetica" w:cs="Helvetica"/>
-          <w:color w:val="212121"/>
-          <w:sz w:val="18"/>
-          <w:szCs w:val="18"/>
-          <w:shd w:val="clear" w:color="auto" w:fill="FFFFFF"/>
-        </w:rPr>
-        <w:t>Code</w:t>
-      </w:r>
-      <w:proofErr w:type="spellEnd"/>
+        <w:t>: Visual Studio Code</w:t>
+      </w:r>
       <w:r>
         <w:rPr>
           <w:rFonts w:ascii="Helvetica" w:hAnsi="Helvetica" w:cs="Helvetica"/>
@@ -1020,42 +1014,18 @@
           <w:szCs w:val="18"/>
           <w:shd w:val="clear" w:color="auto" w:fill="FFFFFF"/>
         </w:rPr>
-        <w:t xml:space="preserve">, </w:t>
-      </w:r>
-      <w:proofErr w:type="spellStart"/>
-      <w:r>
-        <w:rPr>
-          <w:rFonts w:ascii="Helvetica" w:hAnsi="Helvetica" w:cs="Helvetica"/>
-          <w:color w:val="212121"/>
-          <w:sz w:val="18"/>
-          <w:szCs w:val="18"/>
-          <w:shd w:val="clear" w:color="auto" w:fill="FFFFFF"/>
-        </w:rPr>
-        <w:t>Bootstrap</w:t>
-      </w:r>
-      <w:proofErr w:type="spellEnd"/>
-      <w:r>
-        <w:rPr>
-          <w:rFonts w:ascii="Helvetica" w:hAnsi="Helvetica" w:cs="Helvetica"/>
-          <w:color w:val="212121"/>
-          <w:sz w:val="18"/>
-          <w:szCs w:val="18"/>
-          <w:shd w:val="clear" w:color="auto" w:fill="FFFFFF"/>
-        </w:rPr>
-        <w:t xml:space="preserve">, Google </w:t>
-      </w:r>
-      <w:proofErr w:type="spellStart"/>
-      <w:r>
-        <w:rPr>
-          <w:rFonts w:ascii="Helvetica" w:hAnsi="Helvetica" w:cs="Helvetica"/>
-          <w:color w:val="212121"/>
-          <w:sz w:val="18"/>
-          <w:szCs w:val="18"/>
-          <w:shd w:val="clear" w:color="auto" w:fill="FFFFFF"/>
-        </w:rPr>
-        <w:t>Fonts</w:t>
-      </w:r>
-      <w:proofErr w:type="spellEnd"/>
+        <w:t>, Bootstrap</w:t>
+      </w:r>
+      <w:r>
+        <w:rPr>
+          <w:rFonts w:ascii="Helvetica" w:hAnsi="Helvetica" w:cs="Helvetica"/>
+          <w:color w:val="212121"/>
+          <w:sz w:val="18"/>
+          <w:szCs w:val="18"/>
+          <w:shd w:val="clear" w:color="auto" w:fill="FFFFFF"/>
+        </w:rPr>
+        <w:t>, Google Fonts</w:t>
+      </w:r>
       <w:r>
         <w:rPr>
           <w:rFonts w:ascii="Helvetica" w:hAnsi="Helvetica" w:cs="Helvetica"/>
@@ -1076,102 +1046,6 @@
         </w:rPr>
         <w:br/>
         <w:t>Desafios Encontrados: Alteração dificuldade em utilizar o PUT então optei por utilizar o patch já que tinha exemplos do funcionamento no supabase, já havia feito um script que criava uma lista bastava apenas ter o elemento no html que ele inseria o script.</w:t>
-      </w:r>
-    </w:p>
-    <w:p>
-      <w:pPr>
-        <w:rPr>
-          <w:rFonts w:ascii="Helvetica" w:hAnsi="Helvetica" w:cs="Helvetica"/>
-          <w:color w:val="212121"/>
-          <w:sz w:val="18"/>
-          <w:szCs w:val="18"/>
-          <w:shd w:val="clear" w:color="auto" w:fill="FFFFFF"/>
-        </w:rPr>
-      </w:pPr>
-      <w:r>
-        <w:rPr>
-          <w:rFonts w:ascii="Helvetica" w:hAnsi="Helvetica" w:cs="Helvetica"/>
-          <w:color w:val="212121"/>
-          <w:sz w:val="18"/>
-          <w:szCs w:val="18"/>
-          <w:shd w:val="clear" w:color="auto" w:fill="FFFFFF"/>
-        </w:rPr>
-        <w:br w:type="page"/>
-      </w:r>
-    </w:p>
-    <w:p>
-      <w:pPr>
-        <w:jc w:val="center"/>
-        <w:rPr>
-          <w:rFonts w:ascii="Helvetica" w:hAnsi="Helvetica" w:cs="Helvetica"/>
-          <w:color w:val="212121"/>
-          <w:sz w:val="18"/>
-          <w:szCs w:val="18"/>
-          <w:shd w:val="clear" w:color="auto" w:fill="FFFFFF"/>
-        </w:rPr>
-      </w:pPr>
-      <w:r>
-        <w:rPr>
-          <w:rFonts w:ascii="Helvetica" w:hAnsi="Helvetica" w:cs="Helvetica"/>
-          <w:color w:val="212121"/>
-          <w:sz w:val="18"/>
-          <w:szCs w:val="18"/>
-          <w:shd w:val="clear" w:color="auto" w:fill="FFFFFF"/>
-        </w:rPr>
-        <w:lastRenderedPageBreak/>
-        <w:br/>
-      </w:r>
-      <w:r>
-        <w:rPr>
-          <w:rFonts w:ascii="Helvetica" w:hAnsi="Helvetica" w:cs="Helvetica"/>
-          <w:color w:val="212121"/>
-          <w:sz w:val="18"/>
-          <w:szCs w:val="18"/>
-          <w:shd w:val="clear" w:color="auto" w:fill="FFFFFF"/>
-        </w:rPr>
-        <w:br/>
-      </w:r>
-      <w:r>
-        <w:rPr>
-          <w:rFonts w:ascii="Helvetica" w:hAnsi="Helvetica" w:cs="Helvetica"/>
-          <w:color w:val="212121"/>
-          <w:sz w:val="18"/>
-          <w:szCs w:val="18"/>
-          <w:shd w:val="clear" w:color="auto" w:fill="FFFFFF"/>
-        </w:rPr>
-        <w:br/>
-      </w:r>
-      <w:r>
-        <w:rPr>
-          <w:rFonts w:ascii="Helvetica" w:hAnsi="Helvetica" w:cs="Helvetica"/>
-          <w:color w:val="212121"/>
-          <w:sz w:val="18"/>
-          <w:szCs w:val="18"/>
-          <w:shd w:val="clear" w:color="auto" w:fill="FFFFFF"/>
-        </w:rPr>
-        <w:br/>
-      </w:r>
-    </w:p>
-    <w:p>
-      <w:pPr>
-        <w:jc w:val="center"/>
-        <w:rPr>
-          <w:rFonts w:ascii="Helvetica" w:hAnsi="Helvetica" w:cs="Helvetica"/>
-          <w:color w:val="212121"/>
-          <w:sz w:val="18"/>
-          <w:szCs w:val="18"/>
-          <w:shd w:val="clear" w:color="auto" w:fill="FFFFFF"/>
-        </w:rPr>
-      </w:pPr>
-      <w:r>
-        <w:rPr>
-          <w:rFonts w:ascii="Helvetica" w:hAnsi="Helvetica" w:cs="Helvetica"/>
-          <w:color w:val="212121"/>
-          <w:sz w:val="18"/>
-          <w:szCs w:val="18"/>
-          <w:shd w:val="clear" w:color="auto" w:fill="FFFFFF"/>
-        </w:rPr>
-        <w:br/>
       </w:r>
     </w:p>
     <w:sectPr>

</xml_diff>